<commit_message>
updated backend CRC cards with inputs from jethro
</commit_message>
<xml_diff>
--- a/deliverables/crcCards-backend.docx
+++ b/deliverables/crcCards-backend.docx
@@ -2546,6 +2546,26 @@
               </w:rPr>
               <w:t>Update a Product</w:t>
             </w:r>
+            <w:r>
+              <w:rPr>
+                <w:rFonts w:eastAsia="DejaVu Sans" w:cs="Noto Sans Devanagari" w:ascii="Arial" w:hAnsi="Arial"/>
+                <w:b w:val="false"/>
+                <w:i w:val="false"/>
+                <w:caps w:val="false"/>
+                <w:smallCaps w:val="false"/>
+                <w:strike w:val="false"/>
+                <w:dstrike w:val="false"/>
+                <w:color w:val="000000"/>
+                <w:kern w:val="2"/>
+                <w:sz w:val="22"/>
+                <w:szCs w:val="24"/>
+                <w:u w:val="none"/>
+                <w:effect w:val="none"/>
+                <w:shd w:fill="auto" w:val="clear"/>
+                <w:lang w:val="en-US" w:eastAsia="zh-CN" w:bidi="hi-IN"/>
+              </w:rPr>
+              <w:t>’s information</w:t>
+            </w:r>
           </w:p>
           <w:p>
             <w:pPr>
@@ -2855,14 +2875,14 @@
         </w:tblCellMar>
       </w:tblPr>
       <w:tblGrid>
-        <w:gridCol w:w="4771"/>
+        <w:gridCol w:w="4770"/>
         <w:gridCol w:w="4589"/>
       </w:tblGrid>
       <w:tr>
         <w:trPr/>
         <w:tc>
           <w:tcPr>
-            <w:tcW w:w="9360" w:type="dxa"/>
+            <w:tcW w:w="9359" w:type="dxa"/>
             <w:gridSpan w:val="2"/>
             <w:tcBorders>
               <w:top w:val="single" w:sz="8" w:space="0" w:color="000000"/>
@@ -2898,27 +2918,7 @@
                 <w:shd w:fill="auto" w:val="clear"/>
                 <w:lang w:val="en-US" w:eastAsia="zh-CN" w:bidi="hi-IN"/>
               </w:rPr>
-              <w:t>Review</w:t>
-            </w:r>
-            <w:r>
-              <w:rPr>
-                <w:rFonts w:eastAsia="DejaVu Sans" w:cs="Noto Sans Devanagari" w:ascii="Arial" w:hAnsi="Arial"/>
-                <w:b/>
-                <w:i w:val="false"/>
-                <w:caps w:val="false"/>
-                <w:smallCaps w:val="false"/>
-                <w:strike w:val="false"/>
-                <w:dstrike w:val="false"/>
-                <w:color w:val="000000"/>
-                <w:kern w:val="2"/>
-                <w:sz w:val="22"/>
-                <w:szCs w:val="24"/>
-                <w:u w:val="none"/>
-                <w:effect w:val="none"/>
-                <w:shd w:fill="auto" w:val="clear"/>
-                <w:lang w:val="en-US" w:eastAsia="zh-CN" w:bidi="hi-IN"/>
-              </w:rPr>
-              <w:t>Service</w:t>
+              <w:t>ReviewService</w:t>
             </w:r>
           </w:p>
         </w:tc>
@@ -2927,7 +2927,7 @@
         <w:trPr/>
         <w:tc>
           <w:tcPr>
-            <w:tcW w:w="4771" w:type="dxa"/>
+            <w:tcW w:w="4770" w:type="dxa"/>
             <w:tcBorders>
               <w:top w:val="single" w:sz="8" w:space="0" w:color="000000"/>
               <w:left w:val="single" w:sz="8" w:space="0" w:color="000000"/>
@@ -2980,8 +2980,35 @@
                 <w:shd w:fill="auto" w:val="clear"/>
                 <w:lang w:val="en-US" w:eastAsia="zh-CN" w:bidi="hi-IN"/>
               </w:rPr>
-              <w:t xml:space="preserve">Create a </w:t>
-            </w:r>
+              <w:t>Create a Review</w:t>
+            </w:r>
+          </w:p>
+          <w:p>
+            <w:pPr>
+              <w:pStyle w:val="TableContents"/>
+              <w:widowControl w:val="false"/>
+              <w:bidi w:val="0"/>
+              <w:spacing w:lineRule="auto" w:line="288" w:before="0" w:after="0"/>
+              <w:rPr>
+                <w:rFonts w:ascii="Arial" w:hAnsi="Arial" w:eastAsia="DejaVu Sans" w:cs="Noto Sans Devanagari"/>
+                <w:b w:val="false"/>
+                <w:b w:val="false"/>
+                <w:i w:val="false"/>
+                <w:i w:val="false"/>
+                <w:caps w:val="false"/>
+                <w:smallCaps w:val="false"/>
+                <w:strike w:val="false"/>
+                <w:dstrike w:val="false"/>
+                <w:color w:val="000000"/>
+                <w:kern w:val="2"/>
+                <w:sz w:val="22"/>
+                <w:szCs w:val="24"/>
+                <w:u w:val="none"/>
+                <w:effect w:val="none"/>
+                <w:shd w:fill="auto" w:val="clear"/>
+                <w:lang w:val="en-US" w:eastAsia="zh-CN" w:bidi="hi-IN"/>
+              </w:rPr>
+            </w:pPr>
             <w:r>
               <w:rPr>
                 <w:rFonts w:eastAsia="DejaVu Sans" w:cs="Noto Sans Devanagari" w:ascii="Arial" w:hAnsi="Arial"/>
@@ -3000,7 +3027,7 @@
                 <w:shd w:fill="auto" w:val="clear"/>
                 <w:lang w:val="en-US" w:eastAsia="zh-CN" w:bidi="hi-IN"/>
               </w:rPr>
-              <w:t>Review</w:t>
+              <w:t>Update a Review</w:t>
             </w:r>
           </w:p>
           <w:p>
@@ -3047,94 +3074,7 @@
                 <w:shd w:fill="auto" w:val="clear"/>
                 <w:lang w:val="en-US" w:eastAsia="zh-CN" w:bidi="hi-IN"/>
               </w:rPr>
-              <w:t xml:space="preserve">Update a </w:t>
-            </w:r>
-            <w:r>
-              <w:rPr>
-                <w:rFonts w:eastAsia="DejaVu Sans" w:cs="Noto Sans Devanagari" w:ascii="Arial" w:hAnsi="Arial"/>
-                <w:b w:val="false"/>
-                <w:i w:val="false"/>
-                <w:caps w:val="false"/>
-                <w:smallCaps w:val="false"/>
-                <w:strike w:val="false"/>
-                <w:dstrike w:val="false"/>
-                <w:color w:val="000000"/>
-                <w:kern w:val="2"/>
-                <w:sz w:val="22"/>
-                <w:szCs w:val="24"/>
-                <w:u w:val="none"/>
-                <w:effect w:val="none"/>
-                <w:shd w:fill="auto" w:val="clear"/>
-                <w:lang w:val="en-US" w:eastAsia="zh-CN" w:bidi="hi-IN"/>
-              </w:rPr>
-              <w:t>Review</w:t>
-            </w:r>
-          </w:p>
-          <w:p>
-            <w:pPr>
-              <w:pStyle w:val="TableContents"/>
-              <w:widowControl w:val="false"/>
-              <w:bidi w:val="0"/>
-              <w:spacing w:lineRule="auto" w:line="288" w:before="0" w:after="0"/>
-              <w:rPr>
-                <w:rFonts w:ascii="Arial" w:hAnsi="Arial" w:eastAsia="DejaVu Sans" w:cs="Noto Sans Devanagari"/>
-                <w:b w:val="false"/>
-                <w:b w:val="false"/>
-                <w:i w:val="false"/>
-                <w:i w:val="false"/>
-                <w:caps w:val="false"/>
-                <w:smallCaps w:val="false"/>
-                <w:strike w:val="false"/>
-                <w:dstrike w:val="false"/>
-                <w:color w:val="000000"/>
-                <w:kern w:val="2"/>
-                <w:sz w:val="22"/>
-                <w:szCs w:val="24"/>
-                <w:u w:val="none"/>
-                <w:effect w:val="none"/>
-                <w:shd w:fill="auto" w:val="clear"/>
-                <w:lang w:val="en-US" w:eastAsia="zh-CN" w:bidi="hi-IN"/>
-              </w:rPr>
-            </w:pPr>
-            <w:r>
-              <w:rPr>
-                <w:rFonts w:eastAsia="DejaVu Sans" w:cs="Noto Sans Devanagari" w:ascii="Arial" w:hAnsi="Arial"/>
-                <w:b w:val="false"/>
-                <w:i w:val="false"/>
-                <w:caps w:val="false"/>
-                <w:smallCaps w:val="false"/>
-                <w:strike w:val="false"/>
-                <w:dstrike w:val="false"/>
-                <w:color w:val="000000"/>
-                <w:kern w:val="2"/>
-                <w:sz w:val="22"/>
-                <w:szCs w:val="24"/>
-                <w:u w:val="none"/>
-                <w:effect w:val="none"/>
-                <w:shd w:fill="auto" w:val="clear"/>
-                <w:lang w:val="en-US" w:eastAsia="zh-CN" w:bidi="hi-IN"/>
-              </w:rPr>
-              <w:t xml:space="preserve">Delete a </w:t>
-            </w:r>
-            <w:r>
-              <w:rPr>
-                <w:rFonts w:eastAsia="DejaVu Sans" w:cs="Noto Sans Devanagari" w:ascii="Arial" w:hAnsi="Arial"/>
-                <w:b w:val="false"/>
-                <w:i w:val="false"/>
-                <w:caps w:val="false"/>
-                <w:smallCaps w:val="false"/>
-                <w:strike w:val="false"/>
-                <w:dstrike w:val="false"/>
-                <w:color w:val="000000"/>
-                <w:kern w:val="2"/>
-                <w:sz w:val="22"/>
-                <w:szCs w:val="24"/>
-                <w:u w:val="none"/>
-                <w:effect w:val="none"/>
-                <w:shd w:fill="auto" w:val="clear"/>
-                <w:lang w:val="en-US" w:eastAsia="zh-CN" w:bidi="hi-IN"/>
-              </w:rPr>
-              <w:t>Review</w:t>
+              <w:t>Delete a Review</w:t>
             </w:r>
           </w:p>
         </w:tc>
@@ -3659,7 +3599,26 @@
                 <w:effect w:val="none"/>
                 <w:shd w:fill="auto" w:val="clear"/>
               </w:rPr>
-              <w:t>AdminService</w:t>
+              <w:t xml:space="preserve">AdminService </w:t>
+            </w:r>
+            <w:r>
+              <w:rPr>
+                <w:rFonts w:ascii="Arial" w:hAnsi="Arial"/>
+                <w:b w:val="false"/>
+                <w:bCs w:val="false"/>
+                <w:i/>
+                <w:iCs/>
+                <w:caps w:val="false"/>
+                <w:smallCaps w:val="false"/>
+                <w:strike w:val="false"/>
+                <w:dstrike w:val="false"/>
+                <w:color w:val="000000"/>
+                <w:sz w:val="22"/>
+                <w:u w:val="none"/>
+                <w:effect w:val="none"/>
+                <w:shd w:fill="auto" w:val="clear"/>
+              </w:rPr>
+              <w:t>has a superclass UserService</w:t>
             </w:r>
           </w:p>
         </w:tc>
@@ -3722,6 +3681,53 @@
                 <w:lang w:val="en-US" w:eastAsia="zh-CN" w:bidi="hi-IN"/>
               </w:rPr>
               <w:t>Delete all kind of Accounts</w:t>
+            </w:r>
+          </w:p>
+          <w:p>
+            <w:pPr>
+              <w:pStyle w:val="TableContents"/>
+              <w:widowControl w:val="false"/>
+              <w:bidi w:val="0"/>
+              <w:spacing w:lineRule="auto" w:line="288" w:before="0" w:after="0"/>
+              <w:rPr>
+                <w:rFonts w:ascii="Arial" w:hAnsi="Arial" w:eastAsia="DejaVu Sans" w:cs="Noto Sans Devanagari"/>
+                <w:b w:val="false"/>
+                <w:b w:val="false"/>
+                <w:i w:val="false"/>
+                <w:i w:val="false"/>
+                <w:caps w:val="false"/>
+                <w:smallCaps w:val="false"/>
+                <w:strike w:val="false"/>
+                <w:dstrike w:val="false"/>
+                <w:color w:val="000000"/>
+                <w:kern w:val="2"/>
+                <w:sz w:val="22"/>
+                <w:szCs w:val="24"/>
+                <w:u w:val="none"/>
+                <w:effect w:val="none"/>
+                <w:shd w:fill="auto" w:val="clear"/>
+                <w:lang w:val="en-US" w:eastAsia="zh-CN" w:bidi="hi-IN"/>
+              </w:rPr>
+            </w:pPr>
+            <w:r>
+              <w:rPr>
+                <w:rFonts w:eastAsia="DejaVu Sans" w:cs="Noto Sans Devanagari" w:ascii="Arial" w:hAnsi="Arial"/>
+                <w:b w:val="false"/>
+                <w:i w:val="false"/>
+                <w:caps w:val="false"/>
+                <w:smallCaps w:val="false"/>
+                <w:strike w:val="false"/>
+                <w:dstrike w:val="false"/>
+                <w:color w:val="000000"/>
+                <w:kern w:val="2"/>
+                <w:sz w:val="22"/>
+                <w:szCs w:val="24"/>
+                <w:u w:val="none"/>
+                <w:effect w:val="none"/>
+                <w:shd w:fill="auto" w:val="clear"/>
+                <w:lang w:val="en-US" w:eastAsia="zh-CN" w:bidi="hi-IN"/>
+              </w:rPr>
+              <w:t>Approving Products</w:t>
             </w:r>
           </w:p>
         </w:tc>

</xml_diff>